<commit_message>
Update Sequence Diagram and Test case
</commit_message>
<xml_diff>
--- a/Documentation/Docs/Introduction report 1.docx
+++ b/Documentation/Docs/Introduction report 1.docx
@@ -5345,9 +5345,88 @@
         <w:t xml:space="preserve"> </w:t>
       </w:r>
     </w:p>
+    <w:p>
+      <w:pPr>
+        <w:jc w:val="both"/>
+        <w:rPr>
+          <w:rFonts w:ascii="Times New Roman" w:hAnsi="Times New Roman" w:cs="Times New Roman"/>
+          <w:sz w:val="24"/>
+        </w:rPr>
+      </w:pPr>
+      <w:r>
+        <w:rPr>
+          <w:rFonts w:ascii="Times New Roman" w:hAnsi="Times New Roman" w:cs="Times New Roman"/>
+          <w:sz w:val="24"/>
+        </w:rPr>
+        <w:t xml:space="preserve">[2] </w:t>
+      </w:r>
+      <w:hyperlink r:id="rId12" w:history="1">
+        <w:r>
+          <w:rPr>
+            <w:rStyle w:val="Hyperlink"/>
+            <w:rFonts w:ascii="Times New Roman" w:hAnsi="Times New Roman" w:cs="Times New Roman"/>
+            <w:sz w:val="24"/>
+          </w:rPr>
+          <w:t>http://www.searchsoftwarequality.techtarget.com/definition/unit-testing</w:t>
+        </w:r>
+      </w:hyperlink>
+      <w:r>
+        <w:rPr>
+          <w:rFonts w:ascii="Times New Roman" w:hAnsi="Times New Roman" w:cs="Times New Roman"/>
+          <w:sz w:val="24"/>
+        </w:rPr>
+        <w:t xml:space="preserve"> </w:t>
+      </w:r>
+    </w:p>
+    <w:p>
+      <w:pPr>
+        <w:jc w:val="both"/>
+        <w:rPr>
+          <w:rFonts w:ascii="Times New Roman" w:hAnsi="Times New Roman" w:cs="Times New Roman"/>
+          <w:sz w:val="24"/>
+        </w:rPr>
+      </w:pPr>
+      <w:r>
+        <w:rPr>
+          <w:rFonts w:ascii="Times New Roman" w:hAnsi="Times New Roman" w:cs="Times New Roman"/>
+          <w:sz w:val="24"/>
+        </w:rPr>
+        <w:t xml:space="preserve">[3] </w:t>
+      </w:r>
+      <w:hyperlink r:id="rId13" w:history="1">
+        <w:r>
+          <w:rPr>
+            <w:rStyle w:val="Hyperlink"/>
+            <w:rFonts w:ascii="Times New Roman" w:hAnsi="Times New Roman" w:cs="Times New Roman"/>
+            <w:sz w:val="24"/>
+          </w:rPr>
+          <w:t>http://www.</w:t>
+        </w:r>
+        <w:r>
+          <w:rPr>
+            <w:rStyle w:val="Hyperlink"/>
+            <w:rFonts w:ascii="Arial" w:hAnsi="Arial" w:cs="Arial"/>
+            <w:sz w:val="21"/>
+            <w:szCs w:val="21"/>
+            <w:shd w:val="clear" w:color="auto" w:fill="FFFFFF"/>
+          </w:rPr>
+          <w:t>softwaretestingfundamentals.com/system-testing</w:t>
+        </w:r>
+      </w:hyperlink>
+      <w:r>
+        <w:rPr>
+          <w:rFonts w:ascii="Arial" w:hAnsi="Arial" w:cs="Arial"/>
+          <w:color w:val="006621"/>
+          <w:sz w:val="21"/>
+          <w:szCs w:val="21"/>
+          <w:shd w:val="clear" w:color="auto" w:fill="FFFFFF"/>
+        </w:rPr>
+        <w:t xml:space="preserve">  </w:t>
+      </w:r>
+    </w:p>
     <w:sectPr>
-      <w:headerReference w:type="default" r:id="rId12"/>
-      <w:footerReference w:type="default" r:id="rId13"/>
+      <w:headerReference w:type="default" r:id="rId14"/>
+      <w:footerReference w:type="default" r:id="rId15"/>
       <w:pgSz w:w="12240" w:h="15840"/>
       <w:pgMar w:top="1440" w:right="1800" w:bottom="1080" w:left="1152" w:header="720" w:footer="720" w:gutter="648"/>
       <w:cols w:space="720"/>
@@ -5452,7 +5531,7 @@
             <w:noProof/>
             <w:u w:val="single"/>
           </w:rPr>
-          <w:t>5</w:t>
+          <w:t>7</w:t>
         </w:r>
         <w:r>
           <w:rPr>
@@ -6955,7 +7034,6 @@
   <w:style w:type="character" w:default="1" w:styleId="DefaultParagraphFont">
     <w:name w:val="Default Paragraph Font"/>
     <w:uiPriority w:val="1"/>
-    <w:semiHidden/>
     <w:unhideWhenUsed/>
   </w:style>
   <w:style w:type="table" w:default="1" w:styleId="TableNormal">
@@ -7499,7 +7577,7 @@
       <w:lang w:eastAsia="en-US"/>
     </w:rPr>
   </w:style>
-  <w:style w:type="table" w:styleId="LightShading">
+  <w:style w:type="table" w:customStyle="1" w:styleId="LightShading">
     <w:name w:val="Light Shading"/>
     <w:basedOn w:val="TableNormal"/>
     <w:uiPriority w:val="60"/>

</xml_diff>